<commit_message>
Chess Game out of the resume
</commit_message>
<xml_diff>
--- a/Backup of Sam Resume.docx
+++ b/Backup of Sam Resume.docx
@@ -330,56 +330,7 @@
           <w:sz w:val="20"/>
           <w:szCs w:val="20"/>
         </w:rPr>
-        <w:t xml:space="preserve">evelopment and </w:t>
-      </w:r>
-      <w:r>
-        <w:rPr>
-          <w:sz w:val="20"/>
-          <w:szCs w:val="20"/>
-        </w:rPr>
-        <w:t>U</w:t>
-      </w:r>
-      <w:r>
-        <w:rPr>
-          <w:sz w:val="20"/>
-          <w:szCs w:val="20"/>
-        </w:rPr>
-        <w:t xml:space="preserve">ser </w:t>
-      </w:r>
-      <w:r>
-        <w:rPr>
-          <w:sz w:val="20"/>
-          <w:szCs w:val="20"/>
-        </w:rPr>
-        <w:t>E</w:t>
-      </w:r>
-      <w:r>
-        <w:rPr>
-          <w:sz w:val="20"/>
-          <w:szCs w:val="20"/>
-        </w:rPr>
-        <w:t>xperience</w:t>
-      </w:r>
-      <w:r>
-        <w:rPr>
-          <w:sz w:val="20"/>
-          <w:szCs w:val="20"/>
-        </w:rPr>
-        <w:t xml:space="preserve"> </w:t>
-      </w:r>
-      <w:r>
-        <w:rPr>
-          <w:sz w:val="20"/>
-          <w:szCs w:val="20"/>
-        </w:rPr>
-        <w:t>D</w:t>
-      </w:r>
-      <w:r>
-        <w:rPr>
-          <w:sz w:val="20"/>
-          <w:szCs w:val="20"/>
-        </w:rPr>
-        <w:t>esign</w:t>
+        <w:t>evelopment</w:t>
       </w:r>
       <w:r>
         <w:rPr>
@@ -766,7 +717,14 @@
           <w:sz w:val="20"/>
           <w:szCs w:val="20"/>
         </w:rPr>
-        <w:t>Worked in the team of three to develop</w:t>
+        <w:t>Collaborated with</w:t>
+      </w:r>
+      <w:r>
+        <w:rPr>
+          <w:sz w:val="20"/>
+          <w:szCs w:val="20"/>
+        </w:rPr>
+        <w:t xml:space="preserve"> team of three to develop</w:t>
       </w:r>
       <w:r>
         <w:rPr>
@@ -1197,21 +1155,7 @@
           <w:sz w:val="20"/>
           <w:szCs w:val="20"/>
         </w:rPr>
-        <w:t xml:space="preserve">XML, Adobe Illustrator, </w:t>
-      </w:r>
-      <w:r>
-        <w:rPr>
-          <w:sz w:val="20"/>
-          <w:szCs w:val="20"/>
-        </w:rPr>
-        <w:t>Eclipse Juno,</w:t>
-      </w:r>
-      <w:r>
-        <w:rPr>
-          <w:sz w:val="20"/>
-          <w:szCs w:val="20"/>
-        </w:rPr>
-        <w:t xml:space="preserve"> Android UI design, Android Layout</w:t>
+        <w:t>XML, Adobe Illustrator</w:t>
       </w:r>
       <w:r>
         <w:rPr>
@@ -1225,7 +1169,14 @@
           <w:sz w:val="20"/>
           <w:szCs w:val="20"/>
         </w:rPr>
-        <w:t xml:space="preserve"> and Fragment design.</w:t>
+        <w:t xml:space="preserve"> </w:t>
+      </w:r>
+      <w:r>
+        <w:rPr>
+          <w:sz w:val="20"/>
+          <w:szCs w:val="20"/>
+        </w:rPr>
+        <w:t>and Android UI design.</w:t>
       </w:r>
     </w:p>
     <w:p>
@@ -1403,14 +1354,14 @@
           <w:sz w:val="20"/>
           <w:szCs w:val="20"/>
         </w:rPr>
-        <w:t>D</w:t>
-      </w:r>
-      <w:r>
-        <w:rPr>
-          <w:sz w:val="20"/>
-          <w:szCs w:val="20"/>
-        </w:rPr>
-        <w:t xml:space="preserve">eveloped </w:t>
+        <w:t>Researched and Designed</w:t>
+      </w:r>
+      <w:r>
+        <w:rPr>
+          <w:sz w:val="20"/>
+          <w:szCs w:val="20"/>
+        </w:rPr>
+        <w:t xml:space="preserve"> </w:t>
       </w:r>
       <w:r>
         <w:rPr>
@@ -1480,7 +1431,35 @@
           <w:sz w:val="20"/>
           <w:szCs w:val="20"/>
         </w:rPr>
-        <w:t xml:space="preserve"> the shortest path to pick </w:t>
+        <w:t xml:space="preserve"> the shortest path </w:t>
+      </w:r>
+      <w:r>
+        <w:rPr>
+          <w:sz w:val="20"/>
+          <w:szCs w:val="20"/>
+        </w:rPr>
+        <w:t>for</w:t>
+      </w:r>
+      <w:r>
+        <w:rPr>
+          <w:sz w:val="20"/>
+          <w:szCs w:val="20"/>
+        </w:rPr>
+        <w:t xml:space="preserve"> pick</w:t>
+      </w:r>
+      <w:r>
+        <w:rPr>
+          <w:sz w:val="20"/>
+          <w:szCs w:val="20"/>
+        </w:rPr>
+        <w:t>ing</w:t>
+      </w:r>
+      <w:r>
+        <w:rPr>
+          <w:sz w:val="20"/>
+          <w:szCs w:val="20"/>
+        </w:rPr>
+        <w:t xml:space="preserve"> </w:t>
       </w:r>
       <w:r>
         <w:rPr>
@@ -1565,7 +1544,21 @@
           <w:sz w:val="20"/>
           <w:szCs w:val="20"/>
         </w:rPr>
-        <w:t xml:space="preserve"> model the </w:t>
+        <w:t xml:space="preserve"> model</w:t>
+      </w:r>
+      <w:r>
+        <w:rPr>
+          <w:sz w:val="20"/>
+          <w:szCs w:val="20"/>
+        </w:rPr>
+        <w:t>ed</w:t>
+      </w:r>
+      <w:r>
+        <w:rPr>
+          <w:sz w:val="20"/>
+          <w:szCs w:val="20"/>
+        </w:rPr>
+        <w:t xml:space="preserve"> the </w:t>
       </w:r>
       <w:r>
         <w:rPr>
@@ -1815,7 +1808,6 @@
     <w:p>
       <w:pPr>
         <w:rPr>
-          <w:b/>
           <w:sz w:val="20"/>
           <w:szCs w:val="20"/>
         </w:rPr>
@@ -1835,31 +1827,7 @@
           <w:sz w:val="20"/>
           <w:szCs w:val="20"/>
         </w:rPr>
-        <w:t>Best Time t</w:t>
-      </w:r>
-      <w:r>
-        <w:rPr>
-          <w:b/>
-          <w:sz w:val="20"/>
-          <w:szCs w:val="20"/>
-        </w:rPr>
-        <w:t xml:space="preserve">o Post </w:t>
-      </w:r>
-      <w:r>
-        <w:rPr>
-          <w:b/>
-          <w:sz w:val="20"/>
-          <w:szCs w:val="20"/>
-        </w:rPr>
-        <w:t>o</w:t>
-      </w:r>
-      <w:r>
-        <w:rPr>
-          <w:b/>
-          <w:sz w:val="20"/>
-          <w:szCs w:val="20"/>
-        </w:rPr>
-        <w:t>n Facebook Application</w:t>
+        <w:t>Stock Market Prediction</w:t>
       </w:r>
       <w:r>
         <w:rPr>
@@ -1881,7 +1849,28 @@
           <w:sz w:val="20"/>
           <w:szCs w:val="20"/>
         </w:rPr>
-        <w:t>3/2014 – 5/2014</w:t>
+        <w:t>2</w:t>
+      </w:r>
+      <w:r>
+        <w:rPr>
+          <w:sz w:val="20"/>
+          <w:szCs w:val="20"/>
+        </w:rPr>
+        <w:t xml:space="preserve">/2014 – </w:t>
+      </w:r>
+      <w:r>
+        <w:rPr>
+          <w:sz w:val="20"/>
+          <w:szCs w:val="20"/>
+        </w:rPr>
+        <w:t>6</w:t>
+      </w:r>
+      <w:r>
+        <w:rPr>
+          <w:sz w:val="20"/>
+          <w:szCs w:val="20"/>
+        </w:rPr>
+        <w:t>/2014</w:t>
       </w:r>
     </w:p>
     <w:p>
@@ -1903,35 +1892,42 @@
           <w:sz w:val="20"/>
           <w:szCs w:val="20"/>
         </w:rPr>
-        <w:t xml:space="preserve">Developed a </w:t>
-      </w:r>
-      <w:r>
-        <w:rPr>
-          <w:sz w:val="20"/>
-          <w:szCs w:val="20"/>
-        </w:rPr>
-        <w:t xml:space="preserve">Facebook </w:t>
-      </w:r>
-      <w:r>
-        <w:rPr>
-          <w:sz w:val="20"/>
-          <w:szCs w:val="20"/>
-        </w:rPr>
-        <w:t>A</w:t>
-      </w:r>
-      <w:r>
-        <w:rPr>
-          <w:sz w:val="20"/>
-          <w:szCs w:val="20"/>
-        </w:rPr>
-        <w:t>pplication</w:t>
-      </w:r>
-      <w:r>
-        <w:rPr>
-          <w:sz w:val="20"/>
-          <w:szCs w:val="20"/>
-        </w:rPr>
-        <w:t>,</w:t>
+        <w:t>Collaborated with</w:t>
+      </w:r>
+      <w:r>
+        <w:rPr>
+          <w:sz w:val="20"/>
+          <w:szCs w:val="20"/>
+        </w:rPr>
+        <w:t xml:space="preserve"> team of </w:t>
+      </w:r>
+      <w:r>
+        <w:rPr>
+          <w:sz w:val="20"/>
+          <w:szCs w:val="20"/>
+        </w:rPr>
+        <w:t>two</w:t>
+      </w:r>
+      <w:r>
+        <w:rPr>
+          <w:sz w:val="20"/>
+          <w:szCs w:val="20"/>
+        </w:rPr>
+        <w:t xml:space="preserve"> to develop a </w:t>
+      </w:r>
+      <w:r>
+        <w:rPr>
+          <w:sz w:val="20"/>
+          <w:szCs w:val="20"/>
+        </w:rPr>
+        <w:t xml:space="preserve">Stock Prediction </w:t>
+      </w:r>
+      <w:r>
+        <w:rPr>
+          <w:sz w:val="20"/>
+          <w:szCs w:val="20"/>
+        </w:rPr>
+        <w:t>Application, which</w:t>
       </w:r>
       <w:r>
         <w:rPr>
@@ -1945,91 +1941,49 @@
           <w:sz w:val="20"/>
           <w:szCs w:val="20"/>
         </w:rPr>
-        <w:t>which</w:t>
-      </w:r>
-      <w:r>
-        <w:rPr>
-          <w:sz w:val="20"/>
-          <w:szCs w:val="20"/>
-        </w:rPr>
-        <w:t xml:space="preserve"> show</w:t>
-      </w:r>
-      <w:r>
-        <w:rPr>
-          <w:sz w:val="20"/>
-          <w:szCs w:val="20"/>
-        </w:rPr>
-        <w:t>s</w:t>
-      </w:r>
-      <w:r>
-        <w:rPr>
-          <w:sz w:val="20"/>
-          <w:szCs w:val="20"/>
-        </w:rPr>
-        <w:t xml:space="preserve"> the</w:t>
-      </w:r>
-      <w:r>
-        <w:rPr>
-          <w:sz w:val="20"/>
-          <w:szCs w:val="20"/>
-        </w:rPr>
-        <w:t xml:space="preserve"> user the</w:t>
-      </w:r>
-      <w:r>
-        <w:rPr>
-          <w:sz w:val="20"/>
-          <w:szCs w:val="20"/>
-        </w:rPr>
-        <w:t xml:space="preserve"> best </w:t>
-      </w:r>
-      <w:r>
-        <w:rPr>
-          <w:sz w:val="20"/>
-          <w:szCs w:val="20"/>
-        </w:rPr>
-        <w:t>hour on each day to</w:t>
-      </w:r>
-      <w:r>
-        <w:rPr>
-          <w:sz w:val="20"/>
-          <w:szCs w:val="20"/>
-        </w:rPr>
-        <w:t xml:space="preserve"> post</w:t>
-      </w:r>
-      <w:r>
-        <w:rPr>
-          <w:sz w:val="20"/>
-          <w:szCs w:val="20"/>
-        </w:rPr>
-        <w:t xml:space="preserve"> </w:t>
-      </w:r>
-      <w:r>
-        <w:rPr>
-          <w:sz w:val="20"/>
-          <w:szCs w:val="20"/>
-        </w:rPr>
-        <w:t xml:space="preserve">on Facebook </w:t>
-      </w:r>
-      <w:r>
-        <w:rPr>
-          <w:sz w:val="20"/>
-          <w:szCs w:val="20"/>
-        </w:rPr>
-        <w:t xml:space="preserve">in order to </w:t>
-      </w:r>
-      <w:r>
-        <w:rPr>
-          <w:sz w:val="20"/>
-          <w:szCs w:val="20"/>
-        </w:rPr>
-        <w:t xml:space="preserve">maximize number of </w:t>
-      </w:r>
-      <w:r>
-        <w:rPr>
-          <w:sz w:val="20"/>
-          <w:szCs w:val="20"/>
-        </w:rPr>
-        <w:t>L</w:t>
+        <w:t>gets the highest price of particular stock in the past ten days</w:t>
+      </w:r>
+      <w:r>
+        <w:rPr>
+          <w:sz w:val="20"/>
+          <w:szCs w:val="20"/>
+        </w:rPr>
+        <w:t xml:space="preserve"> and shows</w:t>
+      </w:r>
+      <w:r>
+        <w:rPr>
+          <w:sz w:val="20"/>
+          <w:szCs w:val="20"/>
+        </w:rPr>
+        <w:t xml:space="preserve"> short-term</w:t>
+      </w:r>
+      <w:r>
+        <w:rPr>
+          <w:sz w:val="20"/>
+          <w:szCs w:val="20"/>
+        </w:rPr>
+        <w:t xml:space="preserve"> prediction of </w:t>
+      </w:r>
+      <w:r>
+        <w:rPr>
+          <w:sz w:val="20"/>
+          <w:szCs w:val="20"/>
+        </w:rPr>
+        <w:t xml:space="preserve">the </w:t>
+      </w:r>
+      <w:r>
+        <w:rPr>
+          <w:sz w:val="20"/>
+          <w:szCs w:val="20"/>
+        </w:rPr>
+        <w:t>future price</w:t>
+      </w:r>
+      <w:r>
+        <w:rPr>
+          <w:sz w:val="20"/>
+          <w:szCs w:val="20"/>
+        </w:rPr>
+        <w:t xml:space="preserve"> as an output</w:t>
       </w:r>
       <w:bookmarkStart w:id="0" w:name="_GoBack"/>
       <w:bookmarkEnd w:id="0"/>
@@ -2038,7 +1992,7 @@
           <w:sz w:val="20"/>
           <w:szCs w:val="20"/>
         </w:rPr>
-        <w:t>ikes they get.</w:t>
+        <w:t>.</w:t>
       </w:r>
     </w:p>
     <w:p>
@@ -2060,178 +2014,35 @@
           <w:sz w:val="20"/>
           <w:szCs w:val="20"/>
         </w:rPr>
-        <w:t xml:space="preserve">Implemented </w:t>
-      </w:r>
-      <w:r>
-        <w:rPr>
-          <w:sz w:val="20"/>
-          <w:szCs w:val="20"/>
-        </w:rPr>
-        <w:t xml:space="preserve">JavaScript </w:t>
-      </w:r>
-      <w:r>
-        <w:rPr>
-          <w:sz w:val="20"/>
-          <w:szCs w:val="20"/>
-        </w:rPr>
-        <w:t>algorithm to distinguish</w:t>
-      </w:r>
-      <w:r>
-        <w:rPr>
-          <w:sz w:val="20"/>
-          <w:szCs w:val="20"/>
-        </w:rPr>
-        <w:t xml:space="preserve"> special events and holidays from weekdays to produce more accurate result</w:t>
-      </w:r>
-      <w:r>
-        <w:rPr>
-          <w:sz w:val="20"/>
-          <w:szCs w:val="20"/>
-        </w:rPr>
-        <w:t>s</w:t>
-      </w:r>
-      <w:r>
-        <w:rPr>
-          <w:sz w:val="20"/>
-          <w:szCs w:val="20"/>
-        </w:rPr>
-        <w:t>.</w:t>
-      </w:r>
-    </w:p>
-    <w:p>
-      <w:pPr>
-        <w:ind w:left="720" w:firstLine="360"/>
-        <w:rPr>
-          <w:sz w:val="20"/>
-          <w:szCs w:val="20"/>
-        </w:rPr>
-      </w:pPr>
-      <w:r>
-        <w:rPr>
-          <w:b/>
-          <w:i/>
-          <w:sz w:val="20"/>
-          <w:szCs w:val="20"/>
-        </w:rPr>
-        <w:t>Technologies</w:t>
-      </w:r>
-      <w:r>
-        <w:rPr>
-          <w:b/>
-          <w:sz w:val="20"/>
-          <w:szCs w:val="20"/>
-        </w:rPr>
-        <w:t xml:space="preserve">: </w:t>
-      </w:r>
-      <w:r>
-        <w:rPr>
-          <w:sz w:val="20"/>
-          <w:szCs w:val="20"/>
-        </w:rPr>
-        <w:t>Java</w:t>
-      </w:r>
-      <w:r>
-        <w:rPr>
-          <w:sz w:val="20"/>
-          <w:szCs w:val="20"/>
-        </w:rPr>
-        <w:t>Script</w:t>
-      </w:r>
-      <w:r>
-        <w:rPr>
-          <w:sz w:val="20"/>
-          <w:szCs w:val="20"/>
-        </w:rPr>
-        <w:t>,</w:t>
-      </w:r>
-      <w:r>
-        <w:rPr>
-          <w:sz w:val="20"/>
-          <w:szCs w:val="20"/>
-        </w:rPr>
-        <w:t xml:space="preserve"> JQuery, Facebook API, Facebook JavaScript Web Application,</w:t>
-      </w:r>
-      <w:r>
-        <w:rPr>
-          <w:sz w:val="20"/>
-          <w:szCs w:val="20"/>
-        </w:rPr>
-        <w:t xml:space="preserve"> </w:t>
-      </w:r>
-      <w:r>
-        <w:rPr>
-          <w:sz w:val="20"/>
-          <w:szCs w:val="20"/>
-        </w:rPr>
-        <w:t>JSON data parsing</w:t>
-      </w:r>
-      <w:r>
-        <w:rPr>
-          <w:sz w:val="20"/>
-          <w:szCs w:val="20"/>
-        </w:rPr>
-        <w:t xml:space="preserve">, HTML, </w:t>
-      </w:r>
-      <w:r>
-        <w:rPr>
-          <w:sz w:val="20"/>
-          <w:szCs w:val="20"/>
-        </w:rPr>
-        <w:t xml:space="preserve">and </w:t>
-      </w:r>
-      <w:r>
-        <w:rPr>
-          <w:sz w:val="20"/>
-          <w:szCs w:val="20"/>
-        </w:rPr>
-        <w:t>CSS.</w:t>
-      </w:r>
-    </w:p>
-    <w:p>
-      <w:pPr>
-        <w:rPr>
-          <w:sz w:val="20"/>
-          <w:szCs w:val="20"/>
-        </w:rPr>
-      </w:pPr>
-    </w:p>
-    <w:p>
-      <w:pPr>
-        <w:ind w:left="720"/>
-        <w:rPr>
-          <w:sz w:val="20"/>
-          <w:szCs w:val="20"/>
-        </w:rPr>
-      </w:pPr>
-      <w:r>
-        <w:rPr>
-          <w:b/>
-          <w:sz w:val="20"/>
-          <w:szCs w:val="20"/>
-        </w:rPr>
-        <w:t>Android Chess Game</w:t>
-      </w:r>
-      <w:r>
-        <w:rPr>
-          <w:b/>
-          <w:sz w:val="20"/>
-          <w:szCs w:val="20"/>
-        </w:rPr>
-        <w:t>,</w:t>
-      </w:r>
-      <w:r>
-        <w:rPr>
-          <w:sz w:val="20"/>
-          <w:szCs w:val="20"/>
-        </w:rPr>
-        <w:t xml:space="preserve"> </w:t>
-      </w:r>
-      <w:r>
-        <w:rPr>
-          <w:sz w:val="20"/>
-          <w:szCs w:val="20"/>
-        </w:rPr>
-        <w:t>2/2013 – 5/2013</w:t>
+        <w:t>Implemented Bayesian algorithm in Python</w:t>
+      </w:r>
+      <w:r>
+        <w:rPr>
+          <w:sz w:val="20"/>
+          <w:szCs w:val="20"/>
+        </w:rPr>
+        <w:t xml:space="preserve"> using SciPy and NumPy </w:t>
+      </w:r>
+      <w:r>
+        <w:rPr>
+          <w:sz w:val="20"/>
+          <w:szCs w:val="20"/>
+        </w:rPr>
+        <w:t xml:space="preserve">libraries </w:t>
+      </w:r>
+      <w:r>
+        <w:rPr>
+          <w:sz w:val="20"/>
+          <w:szCs w:val="20"/>
+        </w:rPr>
+        <w:t xml:space="preserve">to </w:t>
+      </w:r>
+      <w:r>
+        <w:rPr>
+          <w:sz w:val="20"/>
+          <w:szCs w:val="20"/>
+        </w:rPr>
+        <w:t>model mathematical algorithms.</w:t>
       </w:r>
     </w:p>
     <w:p>
@@ -2253,6 +2064,551 @@
           <w:sz w:val="20"/>
           <w:szCs w:val="20"/>
         </w:rPr>
+        <w:t xml:space="preserve">Extracted </w:t>
+      </w:r>
+      <w:r>
+        <w:rPr>
+          <w:sz w:val="20"/>
+          <w:szCs w:val="20"/>
+        </w:rPr>
+        <w:t xml:space="preserve">recent stock data </w:t>
+      </w:r>
+      <w:r>
+        <w:rPr>
+          <w:sz w:val="20"/>
+          <w:szCs w:val="20"/>
+        </w:rPr>
+        <w:t>from Yahoo Finance API.</w:t>
+      </w:r>
+    </w:p>
+    <w:p>
+      <w:pPr>
+        <w:ind w:left="720" w:firstLine="360"/>
+        <w:rPr>
+          <w:sz w:val="20"/>
+          <w:szCs w:val="20"/>
+        </w:rPr>
+      </w:pPr>
+      <w:r>
+        <w:rPr>
+          <w:b/>
+          <w:i/>
+          <w:sz w:val="20"/>
+          <w:szCs w:val="20"/>
+        </w:rPr>
+        <w:t>Technologies</w:t>
+      </w:r>
+      <w:r>
+        <w:rPr>
+          <w:b/>
+          <w:sz w:val="20"/>
+          <w:szCs w:val="20"/>
+        </w:rPr>
+        <w:t>:</w:t>
+      </w:r>
+      <w:r>
+        <w:rPr>
+          <w:sz w:val="20"/>
+          <w:szCs w:val="20"/>
+        </w:rPr>
+        <w:t xml:space="preserve"> E</w:t>
+      </w:r>
+      <w:r>
+        <w:rPr>
+          <w:sz w:val="20"/>
+          <w:szCs w:val="20"/>
+        </w:rPr>
+        <w:t>clipse, Python, S</w:t>
+      </w:r>
+      <w:r>
+        <w:rPr>
+          <w:sz w:val="20"/>
+          <w:szCs w:val="20"/>
+        </w:rPr>
+        <w:t>ci</w:t>
+      </w:r>
+      <w:r>
+        <w:rPr>
+          <w:sz w:val="20"/>
+          <w:szCs w:val="20"/>
+        </w:rPr>
+        <w:t>Py Library</w:t>
+      </w:r>
+      <w:r>
+        <w:rPr>
+          <w:sz w:val="20"/>
+          <w:szCs w:val="20"/>
+        </w:rPr>
+        <w:t>, NumPy Library,</w:t>
+      </w:r>
+      <w:r>
+        <w:rPr>
+          <w:sz w:val="20"/>
+          <w:szCs w:val="20"/>
+        </w:rPr>
+        <w:t xml:space="preserve"> and</w:t>
+      </w:r>
+      <w:r>
+        <w:rPr>
+          <w:sz w:val="20"/>
+          <w:szCs w:val="20"/>
+        </w:rPr>
+        <w:t xml:space="preserve"> </w:t>
+      </w:r>
+      <w:r>
+        <w:rPr>
+          <w:sz w:val="20"/>
+          <w:szCs w:val="20"/>
+        </w:rPr>
+        <w:t>Yahoo</w:t>
+      </w:r>
+      <w:r>
+        <w:rPr>
+          <w:sz w:val="20"/>
+          <w:szCs w:val="20"/>
+        </w:rPr>
+        <w:t xml:space="preserve"> Finance API</w:t>
+      </w:r>
+    </w:p>
+    <w:p>
+      <w:pPr>
+        <w:rPr>
+          <w:b/>
+          <w:sz w:val="20"/>
+          <w:szCs w:val="20"/>
+        </w:rPr>
+      </w:pPr>
+    </w:p>
+    <w:p>
+      <w:pPr>
+        <w:ind w:left="720"/>
+        <w:rPr>
+          <w:sz w:val="20"/>
+          <w:szCs w:val="20"/>
+        </w:rPr>
+      </w:pPr>
+      <w:r>
+        <w:rPr>
+          <w:b/>
+          <w:sz w:val="20"/>
+          <w:szCs w:val="20"/>
+        </w:rPr>
+        <w:t>Best Time t</w:t>
+      </w:r>
+      <w:r>
+        <w:rPr>
+          <w:b/>
+          <w:sz w:val="20"/>
+          <w:szCs w:val="20"/>
+        </w:rPr>
+        <w:t xml:space="preserve">o Post </w:t>
+      </w:r>
+      <w:r>
+        <w:rPr>
+          <w:b/>
+          <w:sz w:val="20"/>
+          <w:szCs w:val="20"/>
+        </w:rPr>
+        <w:t>o</w:t>
+      </w:r>
+      <w:r>
+        <w:rPr>
+          <w:b/>
+          <w:sz w:val="20"/>
+          <w:szCs w:val="20"/>
+        </w:rPr>
+        <w:t>n Facebook Application</w:t>
+      </w:r>
+      <w:r>
+        <w:rPr>
+          <w:b/>
+          <w:sz w:val="20"/>
+          <w:szCs w:val="20"/>
+        </w:rPr>
+        <w:t>,</w:t>
+      </w:r>
+      <w:r>
+        <w:rPr>
+          <w:sz w:val="20"/>
+          <w:szCs w:val="20"/>
+        </w:rPr>
+        <w:t xml:space="preserve"> </w:t>
+      </w:r>
+      <w:r>
+        <w:rPr>
+          <w:sz w:val="20"/>
+          <w:szCs w:val="20"/>
+        </w:rPr>
+        <w:t>3/2014 – 5/2014</w:t>
+      </w:r>
+    </w:p>
+    <w:p>
+      <w:pPr>
+        <w:pStyle w:val="ListParagraph"/>
+        <w:numPr>
+          <w:ilvl w:val="0"/>
+          <w:numId w:val="5"/>
+        </w:numPr>
+        <w:ind w:left="1440"/>
+        <w:rPr>
+          <w:b/>
+          <w:sz w:val="20"/>
+          <w:szCs w:val="20"/>
+        </w:rPr>
+      </w:pPr>
+      <w:r>
+        <w:rPr>
+          <w:sz w:val="20"/>
+          <w:szCs w:val="20"/>
+        </w:rPr>
+        <w:t xml:space="preserve">Developed a </w:t>
+      </w:r>
+      <w:r>
+        <w:rPr>
+          <w:sz w:val="20"/>
+          <w:szCs w:val="20"/>
+        </w:rPr>
+        <w:t xml:space="preserve">Facebook </w:t>
+      </w:r>
+      <w:r>
+        <w:rPr>
+          <w:sz w:val="20"/>
+          <w:szCs w:val="20"/>
+        </w:rPr>
+        <w:t>A</w:t>
+      </w:r>
+      <w:r>
+        <w:rPr>
+          <w:sz w:val="20"/>
+          <w:szCs w:val="20"/>
+        </w:rPr>
+        <w:t>pplication</w:t>
+      </w:r>
+      <w:r>
+        <w:rPr>
+          <w:sz w:val="20"/>
+          <w:szCs w:val="20"/>
+        </w:rPr>
+        <w:t>,</w:t>
+      </w:r>
+      <w:r>
+        <w:rPr>
+          <w:sz w:val="20"/>
+          <w:szCs w:val="20"/>
+        </w:rPr>
+        <w:t xml:space="preserve"> </w:t>
+      </w:r>
+      <w:r>
+        <w:rPr>
+          <w:sz w:val="20"/>
+          <w:szCs w:val="20"/>
+        </w:rPr>
+        <w:t>which</w:t>
+      </w:r>
+      <w:r>
+        <w:rPr>
+          <w:sz w:val="20"/>
+          <w:szCs w:val="20"/>
+        </w:rPr>
+        <w:t xml:space="preserve"> show</w:t>
+      </w:r>
+      <w:r>
+        <w:rPr>
+          <w:sz w:val="20"/>
+          <w:szCs w:val="20"/>
+        </w:rPr>
+        <w:t>s</w:t>
+      </w:r>
+      <w:r>
+        <w:rPr>
+          <w:sz w:val="20"/>
+          <w:szCs w:val="20"/>
+        </w:rPr>
+        <w:t xml:space="preserve"> the</w:t>
+      </w:r>
+      <w:r>
+        <w:rPr>
+          <w:sz w:val="20"/>
+          <w:szCs w:val="20"/>
+        </w:rPr>
+        <w:t xml:space="preserve"> user the</w:t>
+      </w:r>
+      <w:r>
+        <w:rPr>
+          <w:sz w:val="20"/>
+          <w:szCs w:val="20"/>
+        </w:rPr>
+        <w:t xml:space="preserve"> best </w:t>
+      </w:r>
+      <w:r>
+        <w:rPr>
+          <w:sz w:val="20"/>
+          <w:szCs w:val="20"/>
+        </w:rPr>
+        <w:t>hour on each day to</w:t>
+      </w:r>
+      <w:r>
+        <w:rPr>
+          <w:sz w:val="20"/>
+          <w:szCs w:val="20"/>
+        </w:rPr>
+        <w:t xml:space="preserve"> post</w:t>
+      </w:r>
+      <w:r>
+        <w:rPr>
+          <w:sz w:val="20"/>
+          <w:szCs w:val="20"/>
+        </w:rPr>
+        <w:t xml:space="preserve"> </w:t>
+      </w:r>
+      <w:r>
+        <w:rPr>
+          <w:sz w:val="20"/>
+          <w:szCs w:val="20"/>
+        </w:rPr>
+        <w:t xml:space="preserve">on Facebook </w:t>
+      </w:r>
+      <w:r>
+        <w:rPr>
+          <w:sz w:val="20"/>
+          <w:szCs w:val="20"/>
+        </w:rPr>
+        <w:t xml:space="preserve">in order to </w:t>
+      </w:r>
+      <w:r>
+        <w:rPr>
+          <w:sz w:val="20"/>
+          <w:szCs w:val="20"/>
+        </w:rPr>
+        <w:t xml:space="preserve">maximize number of </w:t>
+      </w:r>
+      <w:r>
+        <w:rPr>
+          <w:sz w:val="20"/>
+          <w:szCs w:val="20"/>
+        </w:rPr>
+        <w:t>L</w:t>
+      </w:r>
+      <w:r>
+        <w:rPr>
+          <w:sz w:val="20"/>
+          <w:szCs w:val="20"/>
+        </w:rPr>
+        <w:t>ikes they get.</w:t>
+      </w:r>
+    </w:p>
+    <w:p>
+      <w:pPr>
+        <w:pStyle w:val="ListParagraph"/>
+        <w:numPr>
+          <w:ilvl w:val="0"/>
+          <w:numId w:val="5"/>
+        </w:numPr>
+        <w:ind w:left="1440"/>
+        <w:rPr>
+          <w:b/>
+          <w:sz w:val="20"/>
+          <w:szCs w:val="20"/>
+        </w:rPr>
+      </w:pPr>
+      <w:r>
+        <w:rPr>
+          <w:sz w:val="20"/>
+          <w:szCs w:val="20"/>
+        </w:rPr>
+        <w:t xml:space="preserve">Implemented </w:t>
+      </w:r>
+      <w:r>
+        <w:rPr>
+          <w:sz w:val="20"/>
+          <w:szCs w:val="20"/>
+        </w:rPr>
+        <w:t xml:space="preserve">JavaScript </w:t>
+      </w:r>
+      <w:r>
+        <w:rPr>
+          <w:sz w:val="20"/>
+          <w:szCs w:val="20"/>
+        </w:rPr>
+        <w:t>algorithm to distinguish</w:t>
+      </w:r>
+      <w:r>
+        <w:rPr>
+          <w:sz w:val="20"/>
+          <w:szCs w:val="20"/>
+        </w:rPr>
+        <w:t xml:space="preserve"> special events and holidays from weekdays to produce more accurate result</w:t>
+      </w:r>
+      <w:r>
+        <w:rPr>
+          <w:sz w:val="20"/>
+          <w:szCs w:val="20"/>
+        </w:rPr>
+        <w:t>s</w:t>
+      </w:r>
+      <w:r>
+        <w:rPr>
+          <w:sz w:val="20"/>
+          <w:szCs w:val="20"/>
+        </w:rPr>
+        <w:t>.</w:t>
+      </w:r>
+    </w:p>
+    <w:p>
+      <w:pPr>
+        <w:ind w:left="720" w:firstLine="360"/>
+        <w:rPr>
+          <w:sz w:val="20"/>
+          <w:szCs w:val="20"/>
+        </w:rPr>
+      </w:pPr>
+      <w:r>
+        <w:rPr>
+          <w:b/>
+          <w:i/>
+          <w:sz w:val="20"/>
+          <w:szCs w:val="20"/>
+        </w:rPr>
+        <w:t>Technologies</w:t>
+      </w:r>
+      <w:r>
+        <w:rPr>
+          <w:b/>
+          <w:sz w:val="20"/>
+          <w:szCs w:val="20"/>
+        </w:rPr>
+        <w:t xml:space="preserve">: </w:t>
+      </w:r>
+      <w:r>
+        <w:rPr>
+          <w:sz w:val="20"/>
+          <w:szCs w:val="20"/>
+        </w:rPr>
+        <w:t>Java</w:t>
+      </w:r>
+      <w:r>
+        <w:rPr>
+          <w:sz w:val="20"/>
+          <w:szCs w:val="20"/>
+        </w:rPr>
+        <w:t>Script</w:t>
+      </w:r>
+      <w:r>
+        <w:rPr>
+          <w:sz w:val="20"/>
+          <w:szCs w:val="20"/>
+        </w:rPr>
+        <w:t>,</w:t>
+      </w:r>
+      <w:r>
+        <w:rPr>
+          <w:sz w:val="20"/>
+          <w:szCs w:val="20"/>
+        </w:rPr>
+        <w:t xml:space="preserve"> JQuery, Facebook API, Facebook JavaScript Web Application,</w:t>
+      </w:r>
+      <w:r>
+        <w:rPr>
+          <w:sz w:val="20"/>
+          <w:szCs w:val="20"/>
+        </w:rPr>
+        <w:t xml:space="preserve"> </w:t>
+      </w:r>
+      <w:r>
+        <w:rPr>
+          <w:sz w:val="20"/>
+          <w:szCs w:val="20"/>
+        </w:rPr>
+        <w:t>JSON data parsing</w:t>
+      </w:r>
+      <w:r>
+        <w:rPr>
+          <w:sz w:val="20"/>
+          <w:szCs w:val="20"/>
+        </w:rPr>
+        <w:t xml:space="preserve">, HTML, </w:t>
+      </w:r>
+      <w:r>
+        <w:rPr>
+          <w:sz w:val="20"/>
+          <w:szCs w:val="20"/>
+        </w:rPr>
+        <w:t xml:space="preserve">and </w:t>
+      </w:r>
+      <w:r>
+        <w:rPr>
+          <w:sz w:val="20"/>
+          <w:szCs w:val="20"/>
+        </w:rPr>
+        <w:t>CSS.</w:t>
+      </w:r>
+    </w:p>
+    <w:p>
+      <w:pPr>
+        <w:rPr>
+          <w:sz w:val="20"/>
+          <w:szCs w:val="20"/>
+        </w:rPr>
+      </w:pPr>
+    </w:p>
+    <w:p>
+      <w:pPr>
+        <w:ind w:left="720"/>
+        <w:rPr>
+          <w:sz w:val="20"/>
+          <w:szCs w:val="20"/>
+        </w:rPr>
+      </w:pPr>
+      <w:r>
+        <w:rPr>
+          <w:b/>
+          <w:sz w:val="20"/>
+          <w:szCs w:val="20"/>
+        </w:rPr>
+        <w:t>Android Chess Game</w:t>
+      </w:r>
+      <w:r>
+        <w:rPr>
+          <w:b/>
+          <w:sz w:val="20"/>
+          <w:szCs w:val="20"/>
+        </w:rPr>
+        <w:t>,</w:t>
+      </w:r>
+      <w:r>
+        <w:rPr>
+          <w:sz w:val="20"/>
+          <w:szCs w:val="20"/>
+        </w:rPr>
+        <w:t xml:space="preserve"> </w:t>
+      </w:r>
+      <w:r>
+        <w:rPr>
+          <w:sz w:val="20"/>
+          <w:szCs w:val="20"/>
+        </w:rPr>
+        <w:t>2/2013 – 5/2013</w:t>
+      </w:r>
+    </w:p>
+    <w:p>
+      <w:pPr>
+        <w:pStyle w:val="ListParagraph"/>
+        <w:numPr>
+          <w:ilvl w:val="0"/>
+          <w:numId w:val="5"/>
+        </w:numPr>
+        <w:ind w:left="1440"/>
+        <w:rPr>
+          <w:b/>
+          <w:sz w:val="20"/>
+          <w:szCs w:val="20"/>
+        </w:rPr>
+      </w:pPr>
+      <w:r>
+        <w:rPr>
+          <w:sz w:val="20"/>
+          <w:szCs w:val="20"/>
+        </w:rPr>
         <w:t>Developed an A</w:t>
       </w:r>
       <w:r>
@@ -2439,7 +2795,14 @@
           <w:sz w:val="20"/>
           <w:szCs w:val="20"/>
         </w:rPr>
-        <w:t>December 2014</w:t>
+        <w:t>Dec 2014</w:t>
+      </w:r>
+      <w:r>
+        <w:rPr>
+          <w:sz w:val="20"/>
+          <w:szCs w:val="20"/>
+        </w:rPr>
+        <w:t xml:space="preserve"> – Jan 2014</w:t>
       </w:r>
     </w:p>
     <w:p>
@@ -2589,210 +2952,7 @@
           <w:sz w:val="20"/>
           <w:szCs w:val="20"/>
         </w:rPr>
-        <w:t>D</w:t>
-      </w:r>
-      <w:r>
-        <w:rPr>
-          <w:sz w:val="20"/>
-          <w:szCs w:val="20"/>
-        </w:rPr>
-        <w:t>ebugging tools,</w:t>
-      </w:r>
-      <w:r>
-        <w:rPr>
-          <w:sz w:val="20"/>
-          <w:szCs w:val="20"/>
-        </w:rPr>
-        <w:t xml:space="preserve"> User Interface and Layout managers</w:t>
-      </w:r>
-      <w:r>
-        <w:rPr>
-          <w:sz w:val="20"/>
-          <w:szCs w:val="20"/>
-        </w:rPr>
-        <w:t>,</w:t>
-      </w:r>
-      <w:r>
-        <w:rPr>
-          <w:sz w:val="20"/>
-          <w:szCs w:val="20"/>
-        </w:rPr>
-        <w:t xml:space="preserve"> ListViews and Adapters</w:t>
-      </w:r>
-      <w:r>
-        <w:rPr>
-          <w:sz w:val="20"/>
-          <w:szCs w:val="20"/>
-        </w:rPr>
-        <w:t xml:space="preserve">, </w:t>
-      </w:r>
-      <w:r>
-        <w:rPr>
-          <w:sz w:val="20"/>
-          <w:szCs w:val="20"/>
-        </w:rPr>
-        <w:t>Threading and ASyncTask</w:t>
-      </w:r>
-      <w:r>
-        <w:rPr>
-          <w:sz w:val="20"/>
-          <w:szCs w:val="20"/>
-        </w:rPr>
-        <w:t>,</w:t>
-      </w:r>
-      <w:r>
-        <w:rPr>
-          <w:sz w:val="20"/>
-          <w:szCs w:val="20"/>
-        </w:rPr>
-        <w:t xml:space="preserve"> HTTP requests on web APIs</w:t>
-      </w:r>
-      <w:r>
-        <w:rPr>
-          <w:sz w:val="20"/>
-          <w:szCs w:val="20"/>
-        </w:rPr>
-        <w:t>,</w:t>
-      </w:r>
-      <w:r>
-        <w:rPr>
-          <w:sz w:val="20"/>
-          <w:szCs w:val="20"/>
-        </w:rPr>
-        <w:t xml:space="preserve"> Android Permission System</w:t>
-      </w:r>
-      <w:r>
-        <w:rPr>
-          <w:sz w:val="20"/>
-          <w:szCs w:val="20"/>
-        </w:rPr>
-        <w:t xml:space="preserve">, </w:t>
-      </w:r>
-      <w:r>
-        <w:rPr>
-          <w:sz w:val="20"/>
-          <w:szCs w:val="20"/>
-        </w:rPr>
-        <w:t>App</w:t>
-      </w:r>
-      <w:r>
-        <w:rPr>
-          <w:sz w:val="20"/>
-          <w:szCs w:val="20"/>
-        </w:rPr>
-        <w:t>lication</w:t>
-      </w:r>
-      <w:r>
-        <w:rPr>
-          <w:sz w:val="20"/>
-          <w:szCs w:val="20"/>
-        </w:rPr>
-        <w:t xml:space="preserve"> n</w:t>
-      </w:r>
-      <w:r>
-        <w:rPr>
-          <w:sz w:val="20"/>
-          <w:szCs w:val="20"/>
-        </w:rPr>
-        <w:t>avigation with Explicit Intents,</w:t>
-      </w:r>
-      <w:r>
-        <w:rPr>
-          <w:sz w:val="20"/>
-          <w:szCs w:val="20"/>
-        </w:rPr>
-        <w:t xml:space="preserve"> Implicit Intent</w:t>
-      </w:r>
-      <w:r>
-        <w:rPr>
-          <w:sz w:val="20"/>
-          <w:szCs w:val="20"/>
-        </w:rPr>
-        <w:t>s to incorporate 3rd-party apps,</w:t>
-      </w:r>
-      <w:r>
-        <w:rPr>
-          <w:sz w:val="20"/>
-          <w:szCs w:val="20"/>
-        </w:rPr>
-        <w:t xml:space="preserve"> Share Intent</w:t>
-      </w:r>
-      <w:r>
-        <w:rPr>
-          <w:sz w:val="20"/>
-          <w:szCs w:val="20"/>
-        </w:rPr>
-        <w:t>,</w:t>
-      </w:r>
-      <w:r>
-        <w:rPr>
-          <w:sz w:val="20"/>
-          <w:szCs w:val="20"/>
-        </w:rPr>
-        <w:t xml:space="preserve"> Broadcast Intents and Broadcast Receivers</w:t>
-      </w:r>
-      <w:r>
-        <w:rPr>
-          <w:sz w:val="20"/>
-          <w:szCs w:val="20"/>
-        </w:rPr>
-        <w:t xml:space="preserve">, </w:t>
-      </w:r>
-      <w:r>
-        <w:rPr>
-          <w:sz w:val="20"/>
-          <w:szCs w:val="20"/>
-        </w:rPr>
-        <w:t>Activity lifecycle and background activity termination</w:t>
-      </w:r>
-      <w:r>
-        <w:rPr>
-          <w:sz w:val="20"/>
-          <w:szCs w:val="20"/>
-        </w:rPr>
-        <w:t xml:space="preserve">, </w:t>
-      </w:r>
-      <w:r>
-        <w:rPr>
-          <w:sz w:val="20"/>
-          <w:szCs w:val="20"/>
-        </w:rPr>
-        <w:t>SQLite databases and JUnit tests</w:t>
-      </w:r>
-      <w:r>
-        <w:rPr>
-          <w:sz w:val="20"/>
-          <w:szCs w:val="20"/>
-        </w:rPr>
-        <w:t xml:space="preserve">, SQLite databases and JUnit test support, </w:t>
-      </w:r>
-      <w:r>
-        <w:rPr>
-          <w:sz w:val="20"/>
-          <w:szCs w:val="20"/>
-        </w:rPr>
-        <w:t>Optimizing tablet UIs using Fragments</w:t>
-      </w:r>
-      <w:r>
-        <w:rPr>
-          <w:sz w:val="20"/>
-          <w:szCs w:val="20"/>
-        </w:rPr>
-        <w:t xml:space="preserve">, </w:t>
-      </w:r>
-      <w:r>
-        <w:rPr>
-          <w:sz w:val="20"/>
-          <w:szCs w:val="20"/>
-        </w:rPr>
-        <w:t>Background services and alarms to schedule background tasks</w:t>
-      </w:r>
-      <w:r>
-        <w:rPr>
-          <w:sz w:val="20"/>
-          <w:szCs w:val="20"/>
-        </w:rPr>
-        <w:t>.</w:t>
+        <w:t>Android SDK, and JSON data parsing.</w:t>
       </w:r>
     </w:p>
     <w:p>
@@ -2825,7 +2985,7 @@
           <w:szCs w:val="22"/>
           <w:u w:val="single"/>
         </w:rPr>
-        <w:t>LEADERSHIP ACTIVITIES:</w:t>
+        <w:t>LEADERSHIP:</w:t>
       </w:r>
     </w:p>
     <w:p>

</xml_diff>